<commit_message>
Update met o.a. berekening geostrophic wind
</commit_message>
<xml_diff>
--- a/plan.docx
+++ b/plan.docx
@@ -54,7 +54,57 @@
         <w:rPr>
           <w:lang w:val="en-GB"/>
         </w:rPr>
-        <w:t xml:space="preserve"> the angular deviation of the surface wind relative to the geostrophic wind as a function of the geostrophic wind speed? </w:t>
+        <w:t xml:space="preserve"> the angular deviation of the surface wind relative to the geostrophic wind </w:t>
+      </w:r>
+      <w:r>
+        <w:rPr>
+          <w:lang w:val="en-GB"/>
+        </w:rPr>
+        <w:t xml:space="preserve"> (</w:t>
+      </w:r>
+      <w:r>
+        <w:rPr>
+          <w:lang w:val="en-GB"/>
+        </w:rPr>
+        <w:t xml:space="preserve">the cross-isobar flow angle) </w:t>
+      </w:r>
+      <w:r>
+        <w:rPr>
+          <w:lang w:val="en-GB"/>
+        </w:rPr>
+        <w:t>as a function of</w:t>
+      </w:r>
+      <w:r>
+        <w:rPr>
+          <w:lang w:val="en-GB"/>
+        </w:rPr>
+        <w:t xml:space="preserve"> RO = G/(f </w:t>
+      </w:r>
+      <w:r>
+        <w:rPr>
+          <w:lang w:val="en-GB"/>
+        </w:rPr>
+        <w:t xml:space="preserve">* </w:t>
+      </w:r>
+      <w:bookmarkStart w:id="0" w:name="_GoBack"/>
+      <w:bookmarkEnd w:id="0"/>
+      <w:r>
+        <w:rPr>
+          <w:lang w:val="en-GB"/>
+        </w:rPr>
+        <w:t>z_0), as in Garratt (1992) figure 12b?</w:t>
+      </w:r>
+      <w:r>
+        <w:rPr>
+          <w:lang w:val="en-GB"/>
+        </w:rPr>
+        <w:t xml:space="preserve"> Or just use the </w:t>
+      </w:r>
+      <w:r>
+        <w:rPr>
+          <w:lang w:val="en-GB"/>
+        </w:rPr>
+        <w:t xml:space="preserve">geostrophic wind speed, as f * z_0 is constant. </w:t>
       </w:r>
     </w:p>
     <w:p>
@@ -285,8 +335,6 @@
         </w:rPr>
         <w:t>s</w:t>
       </w:r>
-      <w:bookmarkStart w:id="0" w:name="_GoBack"/>
-      <w:bookmarkEnd w:id="0"/>
     </w:p>
     <w:p>
       <w:pPr>
@@ -994,6 +1042,17 @@
       <w:contextualSpacing/>
     </w:pPr>
   </w:style>
+  <w:style w:type="character" w:styleId="Nadruk">
+    <w:name w:val="Emphasis"/>
+    <w:basedOn w:val="Standaardalinea-lettertype"/>
+    <w:uiPriority w:val="20"/>
+    <w:qFormat/>
+    <w:rsid w:val="00B30A09"/>
+    <w:rPr>
+      <w:i/>
+      <w:iCs/>
+    </w:rPr>
+  </w:style>
 </w:styles>
 </file>
 

</xml_diff>